<commit_message>
added literature collection codes from SCOPUS API
</commit_message>
<xml_diff>
--- a/literature review.docx
+++ b/literature review.docx
@@ -251,6 +251,11 @@
             <w:r>
               <w:t>Scopus</w:t>
             </w:r>
+            <w:r>
+              <w:t>, Sciencedirect</w:t>
+            </w:r>
+            <w:bookmarkStart w:id="0" w:name="_GoBack"/>
+            <w:bookmarkEnd w:id="0"/>
           </w:p>
         </w:tc>
         <w:tc>
@@ -289,20 +294,6 @@
             <w:pPr>
               <w:cnfStyle w:val="000000000000" w:firstRow="0" w:lastRow="0" w:firstColumn="0" w:lastColumn="0" w:oddVBand="0" w:evenVBand="0" w:oddHBand="0" w:evenHBand="0" w:firstRowFirstColumn="0" w:firstRowLastColumn="0" w:lastRowFirstColumn="0" w:lastRowLastColumn="0"/>
             </w:pPr>
-            <w:r>
-              <w:t>Search results are r</w:t>
-            </w:r>
-            <w:r>
-              <w:t xml:space="preserve">anked by </w:t>
-            </w:r>
-            <w:proofErr w:type="spellStart"/>
-            <w:r>
-              <w:t>recency</w:t>
-            </w:r>
-            <w:proofErr w:type="spellEnd"/>
-            <w:r>
-              <w:t xml:space="preserve"> not relevancy</w:t>
-            </w:r>
           </w:p>
         </w:tc>
       </w:tr>
@@ -574,8 +565,6 @@
             <w:r>
               <w:t>Blocked by CATCHA</w:t>
             </w:r>
-            <w:bookmarkStart w:id="0" w:name="_GoBack"/>
-            <w:bookmarkEnd w:id="0"/>
           </w:p>
         </w:tc>
       </w:tr>

</xml_diff>

<commit_message>
collected results by search engine
</commit_message>
<xml_diff>
--- a/literature review.docx
+++ b/literature review.docx
@@ -17,9 +17,9 @@
         <w:tblLook w:val="04A0" w:firstRow="1" w:lastRow="0" w:firstColumn="1" w:lastColumn="0" w:noHBand="0" w:noVBand="1"/>
       </w:tblPr>
       <w:tblGrid>
-        <w:gridCol w:w="2486"/>
+        <w:gridCol w:w="2482"/>
         <w:gridCol w:w="5310"/>
-        <w:gridCol w:w="3334"/>
+        <w:gridCol w:w="3338"/>
       </w:tblGrid>
       <w:tr>
         <w:trPr>
@@ -313,8 +313,6 @@
             <w:r>
               <w:t xml:space="preserve"> </w:t>
             </w:r>
-            <w:bookmarkStart w:id="0" w:name="_GoBack"/>
-            <w:bookmarkEnd w:id="0"/>
           </w:p>
         </w:tc>
         <w:tc>
@@ -362,8 +360,45 @@
             <w:pPr>
               <w:cnfStyle w:val="000000100000" w:firstRow="0" w:lastRow="0" w:firstColumn="0" w:lastColumn="0" w:oddVBand="0" w:evenVBand="0" w:oddHBand="1" w:evenHBand="0" w:firstRowFirstColumn="0" w:firstRowLastColumn="0" w:lastRowFirstColumn="0" w:lastRowLastColumn="0"/>
             </w:pPr>
-            <w:r>
-              <w:t>https://github.com/kousu/isi</w:t>
+            <w:hyperlink r:id="rId9" w:history="1">
+              <w:r>
+                <w:rPr>
+                  <w:rStyle w:val="Hyperlink"/>
+                </w:rPr>
+                <w:t>https://github.com/ropensci/RSelenium</w:t>
+              </w:r>
+            </w:hyperlink>
+          </w:p>
+          <w:p>
+            <w:pPr>
+              <w:cnfStyle w:val="000000100000" w:firstRow="0" w:lastRow="0" w:firstColumn="0" w:lastColumn="0" w:oddVBand="0" w:evenVBand="0" w:oddHBand="1" w:evenHBand="0" w:firstRowFirstColumn="0" w:firstRowLastColumn="0" w:lastRowFirstColumn="0" w:lastRowLastColumn="0"/>
+            </w:pPr>
+            <w:hyperlink r:id="rId10" w:history="1">
+              <w:r>
+                <w:rPr>
+                  <w:rStyle w:val="Hyperlink"/>
+                </w:rPr>
+                <w:t>https://stackoverflow.com/questions/27754051/how-to-retrieve-informations-about-journals-from-isi-web-of-knowledge</w:t>
+              </w:r>
+            </w:hyperlink>
+            <w:r>
+              <w:t xml:space="preserve"> </w:t>
+            </w:r>
+          </w:p>
+          <w:p>
+            <w:pPr>
+              <w:cnfStyle w:val="000000100000" w:firstRow="0" w:lastRow="0" w:firstColumn="0" w:lastColumn="0" w:oddVBand="0" w:evenVBand="0" w:oddHBand="1" w:evenHBand="0" w:firstRowFirstColumn="0" w:firstRowLastColumn="0" w:lastRowFirstColumn="0" w:lastRowLastColumn="0"/>
+            </w:pPr>
+            <w:hyperlink r:id="rId11" w:history="1">
+              <w:r>
+                <w:rPr>
+                  <w:rStyle w:val="Hyperlink"/>
+                </w:rPr>
+                <w:t>https://github.com/ropensci/webservices</w:t>
+              </w:r>
+            </w:hyperlink>
+            <w:r>
+              <w:t xml:space="preserve"> </w:t>
             </w:r>
           </w:p>
         </w:tc>
@@ -377,7 +412,35 @@
           <w:p>
             <w:pPr>
               <w:cnfStyle w:val="000000100000" w:firstRow="0" w:lastRow="0" w:firstColumn="0" w:lastColumn="0" w:oddVBand="0" w:evenVBand="0" w:oddHBand="1" w:evenHBand="0" w:firstRowFirstColumn="0" w:firstRowLastColumn="0" w:lastRowFirstColumn="0" w:lastRowLastColumn="0"/>
-            </w:pPr>
+              <w:rPr>
+                <w:b/>
+              </w:rPr>
+            </w:pPr>
+            <w:bookmarkStart w:id="0" w:name="_GoBack"/>
+            <w:proofErr w:type="spellStart"/>
+            <w:r>
+              <w:rPr>
+                <w:b/>
+                <w:shd w:val="clear" w:color="auto" w:fill="FFFFFF"/>
+              </w:rPr>
+              <w:t>ResearchID</w:t>
+            </w:r>
+            <w:proofErr w:type="spellEnd"/>
+            <w:r>
+              <w:rPr>
+                <w:b/>
+                <w:shd w:val="clear" w:color="auto" w:fill="FFFFFF"/>
+              </w:rPr>
+              <w:t xml:space="preserve">: </w:t>
+            </w:r>
+            <w:r>
+              <w:rPr>
+                <w:b/>
+                <w:shd w:val="clear" w:color="auto" w:fill="FFFFFF"/>
+              </w:rPr>
+              <w:t>V-7730-2018</w:t>
+            </w:r>
+            <w:bookmarkEnd w:id="0"/>
           </w:p>
         </w:tc>
       </w:tr>
@@ -559,7 +622,7 @@
             <w:pPr>
               <w:cnfStyle w:val="000000100000" w:firstRow="0" w:lastRow="0" w:firstColumn="0" w:lastColumn="0" w:oddVBand="0" w:evenVBand="0" w:oddHBand="1" w:evenHBand="0" w:firstRowFirstColumn="0" w:firstRowLastColumn="0" w:lastRowFirstColumn="0" w:lastRowLastColumn="0"/>
             </w:pPr>
-            <w:hyperlink r:id="rId9" w:history="1">
+            <w:hyperlink r:id="rId12" w:history="1">
               <w:r>
                 <w:rPr>
                   <w:rStyle w:val="Hyperlink"/>
@@ -572,7 +635,7 @@
             <w:pPr>
               <w:cnfStyle w:val="000000100000" w:firstRow="0" w:lastRow="0" w:firstColumn="0" w:lastColumn="0" w:oddVBand="0" w:evenVBand="0" w:oddHBand="1" w:evenHBand="0" w:firstRowFirstColumn="0" w:firstRowLastColumn="0" w:lastRowFirstColumn="0" w:lastRowLastColumn="0"/>
             </w:pPr>
-            <w:hyperlink r:id="rId10" w:history="1">
+            <w:hyperlink r:id="rId13" w:history="1">
               <w:r>
                 <w:rPr>
                   <w:rStyle w:val="Hyperlink"/>
@@ -828,7 +891,7 @@
         </w:rPr>
         <w:t xml:space="preserve">: </w:t>
       </w:r>
-      <w:hyperlink r:id="rId11" w:history="1">
+      <w:hyperlink r:id="rId14" w:history="1">
         <w:r>
           <w:rPr>
             <w:rStyle w:val="Hyperlink"/>
@@ -853,7 +916,7 @@
         </w:rPr>
         <w:t xml:space="preserve">             </w:t>
       </w:r>
-      <w:hyperlink r:id="rId12" w:history="1">
+      <w:hyperlink r:id="rId15" w:history="1">
         <w:r>
           <w:rPr>
             <w:rStyle w:val="Hyperlink"/>

</xml_diff>

<commit_message>
added codes for scraping normal lab value range
</commit_message>
<xml_diff>
--- a/literature review.docx
+++ b/literature review.docx
@@ -464,8 +464,6 @@
               </w:rPr>
               <w:t>V-7730-2018</w:t>
             </w:r>
-            <w:bookmarkStart w:id="0" w:name="_GoBack"/>
-            <w:bookmarkEnd w:id="0"/>
           </w:p>
         </w:tc>
       </w:tr>
@@ -703,6 +701,9 @@
             </w:tcBorders>
           </w:tcPr>
           <w:p>
+            <w:pPr>
+              <w:jc w:val="left"/>
+            </w:pPr>
             <w:r>
               <w:t>World Health Organization</w:t>
             </w:r>
@@ -721,7 +722,12 @@
               <w:cnfStyle w:val="000000000000" w:firstRow="0" w:lastRow="0" w:firstColumn="0" w:lastColumn="0" w:oddVBand="0" w:evenVBand="0" w:oddHBand="0" w:evenHBand="0" w:firstRowFirstColumn="0" w:firstRowLastColumn="0" w:lastRowFirstColumn="0" w:lastRowLastColumn="0"/>
             </w:pPr>
             <w:r>
-              <w:t>https://www.r-bloggers.com/data-from-the-world-health-organization-api/</w:t>
+              <w:t>https://www.r-bloggers.com/data-from-the-world-health-organiza</w:t>
+            </w:r>
+            <w:bookmarkStart w:id="0" w:name="_GoBack"/>
+            <w:bookmarkEnd w:id="0"/>
+            <w:r>
+              <w:t>tion-api/</w:t>
             </w:r>
           </w:p>
         </w:tc>

</xml_diff>